<commit_message>
Update Serial Client and Report and Baud Rate
</commit_message>
<xml_diff>
--- a/SOP - Robotic Arm Serial and Wifi Communication.docx
+++ b/SOP - Robotic Arm Serial and Wifi Communication.docx
@@ -8,7 +8,19 @@
         <w:jc w:val="center"/>
       </w:pPr>
       <w:r>
-        <w:t xml:space="preserve">Robotic Arm Serial and </w:t>
+        <w:t xml:space="preserve">Robotic Arm </w:t>
+      </w:r>
+      <w:r>
+        <w:t xml:space="preserve">Control Through </w:t>
+      </w:r>
+      <w:r>
+        <w:t>Serial</w:t>
+      </w:r>
+      <w:r>
+        <w:t xml:space="preserve"> </w:t>
+      </w:r>
+      <w:r>
+        <w:t xml:space="preserve">and </w:t>
       </w:r>
       <w:r>
         <w:t>WIFI</w:t>
@@ -18,9 +30,6 @@
       </w:r>
       <w:r>
         <w:t>n</w:t>
-      </w:r>
-      <w:r>
-        <w:t xml:space="preserve"> Programs</w:t>
       </w:r>
     </w:p>
     <w:p>
@@ -124,18 +133,7 @@
         <w:pStyle w:val="Heading3"/>
       </w:pPr>
       <w:r>
-        <w:t>Connect the Arduino to a Raspberry</w:t>
-      </w:r>
-      <w:r>
-        <w:t xml:space="preserve"> Pi over USB.</w:t>
-      </w:r>
-    </w:p>
-    <w:p>
-      <w:pPr>
-        <w:pStyle w:val="Heading4"/>
-      </w:pPr>
-      <w:r>
-        <w:t>The Arduino must be independently powered from the Raspberry Pi.</w:t>
+        <w:t>The Arduino and the Raspberry Pi (intended for serial communication with the Arduino) should be mounted on the same surface as the robotic arm.</w:t>
       </w:r>
     </w:p>
     <w:p>
@@ -143,7 +141,10 @@
         <w:pStyle w:val="Heading3"/>
       </w:pPr>
       <w:r>
-        <w:t>Power on both Raspberry Pi’s</w:t>
+        <w:t>Connect the Arduino to the robotic arm</w:t>
+      </w:r>
+      <w:r>
+        <w:t xml:space="preserve"> using the mounted motor driver shield.</w:t>
       </w:r>
     </w:p>
     <w:p>
@@ -151,7 +152,139 @@
         <w:pStyle w:val="Heading3"/>
       </w:pPr>
       <w:r>
-        <w:t>Program the Arduino from the Raspberry Pi.</w:t>
+        <w:t xml:space="preserve">Power the Arduino using a 7-12V </w:t>
+      </w:r>
+      <w:r>
+        <w:t xml:space="preserve">DC </w:t>
+      </w:r>
+      <w:r>
+        <w:t>power supply.</w:t>
+      </w:r>
+    </w:p>
+    <w:p>
+      <w:pPr>
+        <w:pStyle w:val="Heading3"/>
+      </w:pPr>
+      <w:r>
+        <w:t xml:space="preserve">Power </w:t>
+      </w:r>
+      <w:r>
+        <w:t>two</w:t>
+      </w:r>
+      <w:r>
+        <w:t xml:space="preserve"> Raspberry Pi</w:t>
+      </w:r>
+      <w:r>
+        <w:t>’s</w:t>
+      </w:r>
+      <w:r>
+        <w:t xml:space="preserve"> using 5V DC power suppl</w:t>
+      </w:r>
+      <w:r>
+        <w:t>ies</w:t>
+      </w:r>
+      <w:r>
+        <w:t>.</w:t>
+      </w:r>
+    </w:p>
+    <w:p>
+      <w:pPr>
+        <w:pStyle w:val="Heading4"/>
+      </w:pPr>
+      <w:r>
+        <w:t>A</w:t>
+      </w:r>
+      <w:r>
+        <w:t xml:space="preserve"> </w:t>
+      </w:r>
+      <w:r>
+        <w:t>Raspberry Pi cannot supply enough power to the Arduino to be used as a power source for it, however we can program the Arduino using the Raspberry Pi over USB.</w:t>
+      </w:r>
+    </w:p>
+    <w:p>
+      <w:pPr>
+        <w:pStyle w:val="Heading4"/>
+      </w:pPr>
+      <w:r>
+        <w:t>One Raspberry Pi will be used for serial communication</w:t>
+      </w:r>
+      <w:r>
+        <w:t xml:space="preserve"> (Serial)</w:t>
+      </w:r>
+      <w:r>
+        <w:t xml:space="preserve"> with the Arduino, and the other Raspberry Pi will be used for machine learning</w:t>
+      </w:r>
+      <w:r>
+        <w:t xml:space="preserve"> (Remote)</w:t>
+      </w:r>
+      <w:r>
+        <w:t>.</w:t>
+      </w:r>
+    </w:p>
+    <w:p>
+      <w:pPr>
+        <w:pStyle w:val="Heading4"/>
+      </w:pPr>
+      <w:r>
+        <w:t>Both Raspberry Pi’s will communicate to each other and a server over WIFI</w:t>
+      </w:r>
+    </w:p>
+    <w:p>
+      <w:pPr>
+        <w:pStyle w:val="Heading3"/>
+      </w:pPr>
+      <w:r>
+        <w:t>Plug the Arduino into the Raspberry Pi (Serial) using USB.</w:t>
+      </w:r>
+    </w:p>
+    <w:p>
+      <w:pPr>
+        <w:pStyle w:val="Heading4"/>
+        <w:rPr>
+          <w:b/>
+        </w:rPr>
+      </w:pPr>
+      <w:r>
+        <w:rPr>
+          <w:b/>
+        </w:rPr>
+        <w:t>Begin Software Setup Instructions</w:t>
+      </w:r>
+      <w:r>
+        <w:rPr>
+          <w:b/>
+        </w:rPr>
+        <w:t xml:space="preserve"> (Step B)</w:t>
+      </w:r>
+      <w:r>
+        <w:rPr>
+          <w:b/>
+        </w:rPr>
+        <w:t xml:space="preserve"> at this point</w:t>
+      </w:r>
+    </w:p>
+    <w:p>
+      <w:pPr>
+        <w:pStyle w:val="Heading3"/>
+      </w:pPr>
+      <w:r>
+        <w:t>Connect the mounted motor driver shield to a 12V DC Power supply to power the robotic arm.</w:t>
+      </w:r>
+    </w:p>
+    <w:p>
+      <w:pPr>
+        <w:pStyle w:val="Heading3"/>
+      </w:pPr>
+      <w:r>
+        <w:t>Make sure that the push button switch (blue) on the motor driver shield is pushed in.</w:t>
+      </w:r>
+    </w:p>
+    <w:p>
+      <w:pPr>
+        <w:pStyle w:val="Heading4"/>
+      </w:pPr>
+      <w:r>
+        <w:t>The arm should be powered and ready to receive commands at this point.</w:t>
       </w:r>
     </w:p>
     <w:p>
@@ -159,7 +292,10 @@
         <w:pStyle w:val="Heading2"/>
       </w:pPr>
       <w:r>
-        <w:t>Server Program</w:t>
+        <w:t>Software</w:t>
+      </w:r>
+      <w:r>
+        <w:t xml:space="preserve"> Setup</w:t>
       </w:r>
     </w:p>
     <w:p>
@@ -167,10 +303,39 @@
         <w:pStyle w:val="Heading3"/>
       </w:pPr>
       <w:r>
-        <w:t>Open the terminal and nav</w:t>
-      </w:r>
-      <w:r>
-        <w:t>igate to the file location of the file “server.py”</w:t>
+        <w:t>Arduino Programming</w:t>
+      </w:r>
+    </w:p>
+    <w:p>
+      <w:pPr>
+        <w:pStyle w:val="Heading4"/>
+      </w:pPr>
+      <w:r>
+        <w:t>Open the Arduino IDE.</w:t>
+      </w:r>
+    </w:p>
+    <w:p>
+      <w:pPr>
+        <w:pStyle w:val="Heading4"/>
+      </w:pPr>
+      <w:r>
+        <w:t>Open file “controller_1.ino”.</w:t>
+      </w:r>
+    </w:p>
+    <w:p>
+      <w:pPr>
+        <w:pStyle w:val="Heading4"/>
+      </w:pPr>
+      <w:r>
+        <w:t>In the IDE, set the target board to be the Arduino Mega 2560.</w:t>
+      </w:r>
+    </w:p>
+    <w:p>
+      <w:pPr>
+        <w:pStyle w:val="Heading4"/>
+      </w:pPr>
+      <w:r>
+        <w:t>Verify and program the device.</w:t>
       </w:r>
     </w:p>
     <w:p>
@@ -178,45 +343,140 @@
         <w:pStyle w:val="Heading3"/>
       </w:pPr>
       <w:r>
-        <w:t>Run the command “Python server.py &lt;</w:t>
+        <w:t>Raspberry Pi Server</w:t>
+      </w:r>
+    </w:p>
+    <w:p>
+      <w:pPr>
+        <w:pStyle w:val="Heading4"/>
+      </w:pPr>
+      <w:r>
+        <w:t xml:space="preserve">Open </w:t>
+      </w:r>
+      <w:r>
+        <w:t>a new</w:t>
+      </w:r>
+      <w:r>
+        <w:t xml:space="preserve"> terminal</w:t>
+      </w:r>
+      <w:r>
+        <w:t xml:space="preserve"> instance</w:t>
+      </w:r>
+      <w:r>
+        <w:t xml:space="preserve"> and nav</w:t>
+      </w:r>
+      <w:r>
+        <w:t>igate to the file location of the file “</w:t>
+      </w:r>
+      <w:r>
+        <w:t>PI_Srvr</w:t>
+      </w:r>
+      <w:r>
+        <w:t>.py”</w:t>
+      </w:r>
+      <w:r>
+        <w:t>.</w:t>
+      </w:r>
+    </w:p>
+    <w:p>
+      <w:pPr>
+        <w:pStyle w:val="Heading4"/>
+      </w:pPr>
+      <w:r>
+        <w:t>Open Python in the terminal.</w:t>
+      </w:r>
+    </w:p>
+    <w:p>
+      <w:pPr>
+        <w:pStyle w:val="Heading4"/>
+      </w:pPr>
+      <w:r>
+        <w:t xml:space="preserve">Import the </w:t>
       </w:r>
       <w:proofErr w:type="spellStart"/>
       <w:r>
-        <w:t>port_num</w:t>
+        <w:t>PI_Srvr</w:t>
       </w:r>
       <w:proofErr w:type="spellEnd"/>
       <w:r>
-        <w:t>&gt;”</w:t>
-      </w:r>
-    </w:p>
-    <w:p>
-      <w:pPr>
-        <w:pStyle w:val="Heading4"/>
-      </w:pPr>
-      <w:r>
-        <w:t>&lt;</w:t>
+        <w:t xml:space="preserve"> (</w:t>
+      </w:r>
+      <w:r>
+        <w:t>server</w:t>
+      </w:r>
+      <w:r>
+        <w:t>)</w:t>
+      </w:r>
+      <w:r>
+        <w:t xml:space="preserve"> class.</w:t>
+      </w:r>
+    </w:p>
+    <w:p>
+      <w:pPr>
+        <w:pStyle w:val="Heading5"/>
+      </w:pPr>
+      <w:r>
+        <w:t xml:space="preserve">from </w:t>
       </w:r>
       <w:proofErr w:type="spellStart"/>
       <w:r>
-        <w:t>port_num</w:t>
+        <w:t>PI_Srvr</w:t>
       </w:r>
       <w:proofErr w:type="spellEnd"/>
       <w:r>
-        <w:t xml:space="preserve">&gt; represents the port number that you want to run the server on. </w:t>
-      </w:r>
-    </w:p>
-    <w:p>
-      <w:pPr>
-        <w:pStyle w:val="Heading4"/>
-      </w:pPr>
-      <w:r>
-        <w:t xml:space="preserve">Ex. </w:t>
-      </w:r>
-      <w:r>
-        <w:t xml:space="preserve">Python server.py </w:t>
-      </w:r>
-      <w:r>
-        <w:t>10000</w:t>
+        <w:t xml:space="preserve"> import *</w:t>
+      </w:r>
+    </w:p>
+    <w:p>
+      <w:pPr>
+        <w:pStyle w:val="Heading4"/>
+      </w:pPr>
+      <w:r>
+        <w:t>Create a server variable with a port number passed as a parameter.</w:t>
+      </w:r>
+    </w:p>
+    <w:p>
+      <w:pPr>
+        <w:pStyle w:val="Heading5"/>
+      </w:pPr>
+      <w:r>
+        <w:t xml:space="preserve"> </w:t>
+      </w:r>
+      <w:r>
+        <w:t>server</w:t>
+      </w:r>
+      <w:r>
+        <w:t xml:space="preserve"> = </w:t>
+      </w:r>
+      <w:proofErr w:type="spellStart"/>
+      <w:r>
+        <w:t>PI_</w:t>
+      </w:r>
+      <w:proofErr w:type="gramStart"/>
+      <w:r>
+        <w:t>Srvr</w:t>
+      </w:r>
+      <w:proofErr w:type="spellEnd"/>
+      <w:r>
+        <w:t>(</w:t>
+      </w:r>
+      <w:proofErr w:type="gramEnd"/>
+      <w:r>
+        <w:t>10001)</w:t>
+      </w:r>
+    </w:p>
+    <w:p>
+      <w:pPr>
+        <w:pStyle w:val="Heading6"/>
+      </w:pPr>
+      <w:r>
+        <w:t xml:space="preserve">This opens a server on port </w:t>
+      </w:r>
+      <w:r>
+        <w:t>1000</w:t>
+      </w:r>
+      <w:r>
+        <w:t>1</w:t>
       </w:r>
     </w:p>
     <w:p>
@@ -224,332 +484,447 @@
         <w:pStyle w:val="Heading3"/>
       </w:pPr>
       <w:r>
-        <w:t>The server should be running.</w:t>
-      </w:r>
-    </w:p>
-    <w:p>
-      <w:pPr>
-        <w:pStyle w:val="Heading2"/>
-      </w:pPr>
-      <w:r>
         <w:t>Client Program (Remote)</w:t>
       </w:r>
     </w:p>
     <w:p>
       <w:pPr>
+        <w:pStyle w:val="Heading4"/>
+      </w:pPr>
+      <w:r>
+        <w:lastRenderedPageBreak/>
+        <w:t xml:space="preserve">Open </w:t>
+      </w:r>
+      <w:r>
+        <w:t>a new terminal instance</w:t>
+      </w:r>
+      <w:r>
+        <w:t xml:space="preserve"> and navigate to the file location of the file “</w:t>
+      </w:r>
+      <w:r>
+        <w:t>PI_Cli</w:t>
+      </w:r>
+      <w:r>
+        <w:t>.py”</w:t>
+      </w:r>
+    </w:p>
+    <w:p>
+      <w:pPr>
+        <w:pStyle w:val="Heading4"/>
+      </w:pPr>
+      <w:r>
+        <w:t>Open Python in the terminal.</w:t>
+      </w:r>
+    </w:p>
+    <w:p>
+      <w:pPr>
+        <w:pStyle w:val="Heading4"/>
+      </w:pPr>
+      <w:r>
+        <w:t xml:space="preserve">Import the </w:t>
+      </w:r>
+      <w:proofErr w:type="spellStart"/>
+      <w:r>
+        <w:t>PI_Cli</w:t>
+      </w:r>
+      <w:proofErr w:type="spellEnd"/>
+      <w:r>
+        <w:t xml:space="preserve"> (client)</w:t>
+      </w:r>
+      <w:r>
+        <w:t xml:space="preserve"> class.</w:t>
+      </w:r>
+    </w:p>
+    <w:p>
+      <w:pPr>
+        <w:pStyle w:val="Heading5"/>
+      </w:pPr>
+      <w:r>
+        <w:t xml:space="preserve">from </w:t>
+      </w:r>
+      <w:proofErr w:type="spellStart"/>
+      <w:r>
+        <w:t>P</w:t>
+      </w:r>
+      <w:r>
+        <w:t>I_Cli</w:t>
+      </w:r>
+      <w:proofErr w:type="spellEnd"/>
+      <w:r>
+        <w:t xml:space="preserve"> import *</w:t>
+      </w:r>
+    </w:p>
+    <w:p>
+      <w:pPr>
+        <w:pStyle w:val="Heading4"/>
+      </w:pPr>
+      <w:r>
+        <w:t xml:space="preserve">Create a </w:t>
+      </w:r>
+      <w:r>
+        <w:t>client</w:t>
+      </w:r>
+      <w:r>
+        <w:t xml:space="preserve"> variable with a</w:t>
+      </w:r>
+      <w:r>
+        <w:t xml:space="preserve">n </w:t>
+      </w:r>
+      <w:proofErr w:type="spellStart"/>
+      <w:r>
+        <w:t>ip</w:t>
+      </w:r>
+      <w:proofErr w:type="spellEnd"/>
+      <w:r>
+        <w:t xml:space="preserve"> and a</w:t>
+      </w:r>
+      <w:r>
+        <w:t xml:space="preserve"> port number passed as parameter</w:t>
+      </w:r>
+      <w:r>
+        <w:t>s</w:t>
+      </w:r>
+      <w:r>
+        <w:t>.</w:t>
+      </w:r>
+    </w:p>
+    <w:p>
+      <w:pPr>
+        <w:pStyle w:val="Heading5"/>
+      </w:pPr>
+      <w:r>
+        <w:t xml:space="preserve"> </w:t>
+      </w:r>
+      <w:r>
+        <w:t>client</w:t>
+      </w:r>
+      <w:r>
+        <w:t xml:space="preserve"> = </w:t>
+      </w:r>
+      <w:proofErr w:type="spellStart"/>
+      <w:r>
+        <w:t>PI_</w:t>
+      </w:r>
+      <w:proofErr w:type="gramStart"/>
+      <w:r>
+        <w:t>Cli</w:t>
+      </w:r>
+      <w:proofErr w:type="spellEnd"/>
+      <w:r>
+        <w:t>(</w:t>
+      </w:r>
+      <w:proofErr w:type="gramEnd"/>
+      <w:r>
+        <w:t xml:space="preserve">“127.0.0.1”, </w:t>
+      </w:r>
+      <w:r>
+        <w:t>10001)</w:t>
+      </w:r>
+    </w:p>
+    <w:p>
+      <w:pPr>
+        <w:pStyle w:val="Heading6"/>
+      </w:pPr>
+      <w:r>
+        <w:t xml:space="preserve">This </w:t>
+      </w:r>
+      <w:r>
+        <w:t>will attempt to connect to a server at IP address 127.0.0.1 (localhost) on port 10001.</w:t>
+      </w:r>
+    </w:p>
+    <w:p>
+      <w:pPr>
+        <w:pStyle w:val="Heading4"/>
+      </w:pPr>
+      <w:r>
+        <w:t xml:space="preserve">The </w:t>
+      </w:r>
+      <w:r>
+        <w:t>client</w:t>
+      </w:r>
+      <w:r>
+        <w:t xml:space="preserve"> should be connected </w:t>
+      </w:r>
+      <w:r>
+        <w:t xml:space="preserve">to a server </w:t>
+      </w:r>
+      <w:r>
+        <w:t>now.</w:t>
+      </w:r>
+    </w:p>
+    <w:p>
+      <w:pPr>
         <w:pStyle w:val="Heading3"/>
       </w:pPr>
       <w:r>
-        <w:t>Open the terminal and navigate to the file location of the file “</w:t>
+        <w:t xml:space="preserve">Client Program </w:t>
+      </w:r>
+      <w:r>
+        <w:t>(Serial</w:t>
+      </w:r>
+      <w:r>
+        <w:t>)</w:t>
+      </w:r>
+    </w:p>
+    <w:p>
+      <w:pPr>
+        <w:pStyle w:val="Heading4"/>
+      </w:pPr>
+      <w:r>
+        <w:t>Open a new terminal instance and navigate to the file location of the file “PI_</w:t>
+      </w:r>
+      <w:r>
+        <w:t>Ser</w:t>
+      </w:r>
+      <w:r>
+        <w:t>Cli.py”</w:t>
+      </w:r>
+    </w:p>
+    <w:p>
+      <w:pPr>
+        <w:pStyle w:val="Heading4"/>
+      </w:pPr>
+      <w:r>
+        <w:t>Open Python in the terminal.</w:t>
+      </w:r>
+    </w:p>
+    <w:p>
+      <w:pPr>
+        <w:pStyle w:val="Heading4"/>
+      </w:pPr>
+      <w:r>
+        <w:t xml:space="preserve">Import the </w:t>
+      </w:r>
+      <w:proofErr w:type="spellStart"/>
+      <w:r>
+        <w:t>PI_</w:t>
+      </w:r>
+      <w:r>
+        <w:t>Ser</w:t>
+      </w:r>
+      <w:r>
+        <w:t>Cli</w:t>
+      </w:r>
+      <w:proofErr w:type="spellEnd"/>
+      <w:r>
+        <w:t xml:space="preserve"> (</w:t>
+      </w:r>
+      <w:r>
+        <w:t xml:space="preserve">serial </w:t>
+      </w:r>
+      <w:r>
+        <w:t>client) class.</w:t>
+      </w:r>
+    </w:p>
+    <w:p>
+      <w:pPr>
+        <w:pStyle w:val="Heading5"/>
+      </w:pPr>
+      <w:r>
+        <w:t xml:space="preserve">from </w:t>
+      </w:r>
+      <w:proofErr w:type="spellStart"/>
+      <w:r>
+        <w:t>PI_</w:t>
+      </w:r>
+      <w:r>
+        <w:t>Ser</w:t>
+      </w:r>
+      <w:r>
+        <w:t>Cli</w:t>
+      </w:r>
+      <w:proofErr w:type="spellEnd"/>
+      <w:r>
+        <w:t xml:space="preserve"> import *</w:t>
+      </w:r>
+    </w:p>
+    <w:p>
+      <w:pPr>
+        <w:pStyle w:val="Heading4"/>
+      </w:pPr>
+      <w:r>
+        <w:t xml:space="preserve">Create a </w:t>
+      </w:r>
+      <w:r>
+        <w:t xml:space="preserve">serial </w:t>
+      </w:r>
+      <w:r>
+        <w:t>client variable with a</w:t>
+      </w:r>
+      <w:r>
+        <w:t xml:space="preserve">n </w:t>
+      </w:r>
+      <w:proofErr w:type="spellStart"/>
+      <w:r>
+        <w:t>ip</w:t>
+      </w:r>
+      <w:proofErr w:type="spellEnd"/>
+      <w:r>
+        <w:t>, a</w:t>
+      </w:r>
+      <w:r>
+        <w:t xml:space="preserve"> port number</w:t>
+      </w:r>
+      <w:r>
+        <w:t>, and a baud rate</w:t>
+      </w:r>
+      <w:r>
+        <w:t xml:space="preserve"> passed as parameter</w:t>
+      </w:r>
+      <w:r>
+        <w:t>s</w:t>
+      </w:r>
+      <w:r>
+        <w:t>.</w:t>
+      </w:r>
+    </w:p>
+    <w:p>
+      <w:pPr>
+        <w:pStyle w:val="Heading5"/>
+      </w:pPr>
+      <w:r>
+        <w:t xml:space="preserve"> </w:t>
+      </w:r>
+      <w:proofErr w:type="spellStart"/>
+      <w:r>
+        <w:t>ser_</w:t>
       </w:r>
       <w:r>
         <w:t>client</w:t>
       </w:r>
-      <w:r>
-        <w:t>.py”</w:t>
-      </w:r>
-    </w:p>
-    <w:p>
-      <w:pPr>
-        <w:pStyle w:val="Heading3"/>
-      </w:pPr>
-      <w:r>
-        <w:t xml:space="preserve">Run the command “Python </w:t>
-      </w:r>
-      <w:r>
-        <w:t>client</w:t>
-      </w:r>
-      <w:r>
-        <w:t xml:space="preserve">.py </w:t>
-      </w:r>
-      <w:r>
-        <w:t>&lt;</w:t>
+      <w:proofErr w:type="spellEnd"/>
+      <w:r>
+        <w:t xml:space="preserve"> = </w:t>
       </w:r>
       <w:proofErr w:type="spellStart"/>
       <w:r>
-        <w:t>ip_addr</w:t>
+        <w:t>PI_</w:t>
+      </w:r>
+      <w:proofErr w:type="gramStart"/>
+      <w:r>
+        <w:t>Cli</w:t>
       </w:r>
       <w:proofErr w:type="spellEnd"/>
       <w:r>
-        <w:t xml:space="preserve">&gt; </w:t>
-      </w:r>
-      <w:r>
-        <w:t>&lt;</w:t>
-      </w:r>
-      <w:proofErr w:type="spellStart"/>
-      <w:r>
-        <w:t>port_num</w:t>
-      </w:r>
-      <w:proofErr w:type="spellEnd"/>
-      <w:r>
-        <w:t>&gt;”</w:t>
-      </w:r>
-    </w:p>
-    <w:p>
-      <w:pPr>
-        <w:pStyle w:val="Heading4"/>
-      </w:pPr>
-      <w:r>
-        <w:t>&lt;</w:t>
-      </w:r>
-      <w:proofErr w:type="spellStart"/>
-      <w:r>
-        <w:t>port_num</w:t>
-      </w:r>
-      <w:proofErr w:type="spellEnd"/>
-      <w:r>
-        <w:t xml:space="preserve">&gt; represents the port number that you want to </w:t>
-      </w:r>
-      <w:r>
-        <w:t>connect to the server on.</w:t>
-      </w:r>
-    </w:p>
-    <w:p>
-      <w:pPr>
-        <w:pStyle w:val="Heading4"/>
-      </w:pPr>
-      <w:r>
-        <w:t>&lt;</w:t>
-      </w:r>
-      <w:proofErr w:type="spellStart"/>
-      <w:r>
-        <w:t>ip_addr</w:t>
-      </w:r>
-      <w:proofErr w:type="spellEnd"/>
-      <w:r>
-        <w:t xml:space="preserve"> </w:t>
-      </w:r>
-      <w:r>
-        <w:t xml:space="preserve">&gt; represents the </w:t>
-      </w:r>
-      <w:r>
-        <w:t>ip address of the server</w:t>
-      </w:r>
-    </w:p>
-    <w:p>
-      <w:pPr>
-        <w:pStyle w:val="Heading4"/>
-      </w:pPr>
-      <w:r>
-        <w:t xml:space="preserve">Ex. Python </w:t>
-      </w:r>
-      <w:r>
-        <w:t>client</w:t>
-      </w:r>
-      <w:r>
-        <w:t xml:space="preserve">.py </w:t>
-      </w:r>
-      <w:r>
-        <w:t xml:space="preserve">127.0.0.1 </w:t>
-      </w:r>
-      <w:r>
-        <w:t>10000</w:t>
-      </w:r>
-    </w:p>
-    <w:p>
-      <w:pPr>
-        <w:pStyle w:val="Heading3"/>
-      </w:pPr>
-      <w:r>
-        <w:t xml:space="preserve">The server should be </w:t>
-      </w:r>
-      <w:r>
-        <w:t>connected now.</w:t>
-      </w:r>
-    </w:p>
-    <w:p>
-      <w:pPr>
-        <w:pStyle w:val="Heading2"/>
-      </w:pPr>
-      <w:r>
-        <w:t>Client Program (Robotic Arm)</w:t>
-      </w:r>
-    </w:p>
-    <w:p>
-      <w:pPr>
-        <w:pStyle w:val="Heading3"/>
-      </w:pPr>
-      <w:r>
-        <w:t>Open the terminal and navigate to the file location of the file “client.py”</w:t>
-      </w:r>
-    </w:p>
-    <w:p>
-      <w:pPr>
-        <w:pStyle w:val="Heading3"/>
-      </w:pPr>
-      <w:r>
-        <w:t>Run the command “Python client</w:t>
-      </w:r>
-      <w:r>
-        <w:t>_serial</w:t>
-      </w:r>
-      <w:r>
-        <w:t>.py &lt;</w:t>
-      </w:r>
-      <w:proofErr w:type="spellStart"/>
-      <w:r>
-        <w:t>ip_addr</w:t>
-      </w:r>
-      <w:proofErr w:type="spellEnd"/>
-      <w:r>
-        <w:t>&gt; &lt;</w:t>
-      </w:r>
-      <w:proofErr w:type="spellStart"/>
-      <w:r>
-        <w:t>port_num</w:t>
-      </w:r>
-      <w:proofErr w:type="spellEnd"/>
-      <w:r>
-        <w:t>&gt;”</w:t>
-      </w:r>
-    </w:p>
-    <w:p>
-      <w:pPr>
-        <w:pStyle w:val="Heading4"/>
-      </w:pPr>
-      <w:r>
-        <w:t>&lt;</w:t>
-      </w:r>
-      <w:proofErr w:type="spellStart"/>
-      <w:r>
-        <w:t>port_num</w:t>
-      </w:r>
-      <w:proofErr w:type="spellEnd"/>
-      <w:r>
-        <w:t>&gt; represents the port number that you want to connect to the server on.</w:t>
-      </w:r>
-    </w:p>
-    <w:p>
-      <w:pPr>
-        <w:pStyle w:val="Heading4"/>
-      </w:pPr>
-      <w:r>
-        <w:t>&lt;</w:t>
-      </w:r>
-      <w:proofErr w:type="spellStart"/>
-      <w:r>
-        <w:t>ip_addr</w:t>
-      </w:r>
-      <w:proofErr w:type="spellEnd"/>
-      <w:r>
-        <w:t xml:space="preserve"> &gt; represents the </w:t>
-      </w:r>
-      <w:proofErr w:type="spellStart"/>
-      <w:r>
-        <w:t>ip</w:t>
-      </w:r>
-      <w:proofErr w:type="spellEnd"/>
-      <w:r>
-        <w:t xml:space="preserve"> address of the server</w:t>
-      </w:r>
-    </w:p>
-    <w:p>
-      <w:pPr>
-        <w:pStyle w:val="Heading4"/>
-      </w:pPr>
-      <w:r>
-        <w:t>Ex. Python client</w:t>
-      </w:r>
-      <w:r>
-        <w:t>_serial</w:t>
-      </w:r>
-      <w:r>
-        <w:t>.py 127.0.0.1 10000</w:t>
-      </w:r>
-    </w:p>
-    <w:p>
-      <w:pPr>
-        <w:pStyle w:val="Heading3"/>
-      </w:pPr>
-      <w:r>
-        <w:t>The server should be connected now</w:t>
-      </w:r>
-      <w:r>
-        <w:t xml:space="preserve"> and should be communicating with the Arduino and by extension the robotic arm.</w:t>
-      </w:r>
-    </w:p>
-    <w:p>
-      <w:pPr>
-        <w:pStyle w:val="Heading1"/>
-      </w:pPr>
-      <w:r>
-        <w:t>Usage Instructions</w:t>
-      </w:r>
-    </w:p>
-    <w:p>
-      <w:pPr>
-        <w:pStyle w:val="Heading2"/>
-      </w:pPr>
-      <w:r>
-        <w:t>Commands</w:t>
-      </w:r>
-    </w:p>
-    <w:p>
-      <w:pPr>
-        <w:pStyle w:val="Heading3"/>
-      </w:pPr>
-      <w:r>
-        <w:t>The robotic arm can be sent commands on where to move the robotic arm specified by degree positions.</w:t>
-      </w:r>
-    </w:p>
-    <w:p>
-      <w:pPr>
-        <w:pStyle w:val="Heading3"/>
-      </w:pPr>
-      <w:r>
-        <w:t>Each command specifies a position and a servo to move.</w:t>
-      </w:r>
-    </w:p>
-    <w:p>
-      <w:pPr>
-        <w:pStyle w:val="Heading3"/>
-      </w:pPr>
-      <w:r>
-        <w:t>Servos are given values ‘a’ through ‘f’ labelled from bottom to top servo.</w:t>
-      </w:r>
-    </w:p>
-    <w:p>
-      <w:pPr>
-        <w:pStyle w:val="Heading3"/>
-      </w:pPr>
-      <w:r>
-        <w:lastRenderedPageBreak/>
-        <w:t>To move the robot, a command has the format “&lt;degrees&gt;&lt;</w:t>
-      </w:r>
-      <w:proofErr w:type="spellStart"/>
-      <w:r>
-        <w:t>servo_label</w:t>
-      </w:r>
-      <w:proofErr w:type="spellEnd"/>
-      <w:r>
-        <w:t>&gt;</w:t>
-      </w:r>
-    </w:p>
-    <w:p>
-      <w:pPr>
-        <w:pStyle w:val="Heading4"/>
-      </w:pPr>
-      <w:r>
-        <w:t>Ex. A command that would move servo A to position 85° would be “85a”</w:t>
-      </w:r>
-    </w:p>
-    <w:p>
-      <w:pPr>
-        <w:pStyle w:val="Heading3"/>
-      </w:pPr>
-      <w:r>
-        <w:t>Multiple commands can be sent using commas and spaces.</w:t>
-      </w:r>
-    </w:p>
-    <w:p>
-      <w:pPr>
-        <w:pStyle w:val="Heading4"/>
-      </w:pPr>
-      <w:r>
-        <w:t>Ex. “45a, 85b, 25c, 89d” etc.</w:t>
+        <w:t>(</w:t>
+      </w:r>
+      <w:proofErr w:type="gramEnd"/>
+      <w:r>
+        <w:t xml:space="preserve">“127.0.0.1”, </w:t>
+      </w:r>
+      <w:r>
+        <w:t>115200</w:t>
+      </w:r>
+      <w:r>
+        <w:t>)</w:t>
+      </w:r>
+    </w:p>
+    <w:p>
+      <w:pPr>
+        <w:pStyle w:val="Heading6"/>
+      </w:pPr>
+      <w:r>
+        <w:t>This will attempt to connect to a server at IP address 127.0.0.1 (localhost) on port 10001</w:t>
+      </w:r>
+      <w:r>
+        <w:t xml:space="preserve"> and connect serially to the Arduino communicating at a baud rate of 115200.</w:t>
+      </w:r>
+    </w:p>
+    <w:p>
+      <w:pPr>
+        <w:pStyle w:val="Heading4"/>
+      </w:pPr>
+      <w:r>
+        <w:t>The client should be connected to a server</w:t>
+      </w:r>
+      <w:r>
+        <w:t xml:space="preserve"> and to the Arduino </w:t>
       </w:r>
       <w:bookmarkStart w:id="0" w:name="_GoBack"/>
       <w:bookmarkEnd w:id="0"/>
+      <w:r>
+        <w:t>now.</w:t>
+      </w:r>
+    </w:p>
+    <w:p>
+      <w:pPr>
+        <w:pStyle w:val="Heading1"/>
+      </w:pPr>
+      <w:r>
+        <w:t>Usage Instructions</w:t>
+      </w:r>
+    </w:p>
+    <w:p>
+      <w:pPr>
+        <w:pStyle w:val="Heading2"/>
+      </w:pPr>
+      <w:r>
+        <w:t>Commands</w:t>
+      </w:r>
+    </w:p>
+    <w:p>
+      <w:pPr>
+        <w:pStyle w:val="Heading3"/>
+      </w:pPr>
+      <w:r>
+        <w:t>The robotic arm can be sent commands on where to move the robotic arm specified by degree positions.</w:t>
+      </w:r>
+    </w:p>
+    <w:p>
+      <w:pPr>
+        <w:pStyle w:val="Heading3"/>
+      </w:pPr>
+      <w:r>
+        <w:t>Each command specifies a position and a servo to move.</w:t>
+      </w:r>
+    </w:p>
+    <w:p>
+      <w:pPr>
+        <w:pStyle w:val="Heading3"/>
+      </w:pPr>
+      <w:r>
+        <w:t>Servos are given values ‘a’ through ‘f’ labelled from bottom to top servo.</w:t>
+      </w:r>
+    </w:p>
+    <w:p>
+      <w:pPr>
+        <w:pStyle w:val="Heading3"/>
+      </w:pPr>
+      <w:r>
+        <w:t>To move the robot, a command has the format “&lt;degrees&gt;&lt;</w:t>
+      </w:r>
+      <w:proofErr w:type="spellStart"/>
+      <w:r>
+        <w:t>servo_label</w:t>
+      </w:r>
+      <w:proofErr w:type="spellEnd"/>
+      <w:r>
+        <w:t>&gt;</w:t>
+      </w:r>
+    </w:p>
+    <w:p>
+      <w:pPr>
+        <w:pStyle w:val="Heading4"/>
+      </w:pPr>
+      <w:r>
+        <w:t>Ex. A command that would move servo A to position 85° would be “85a”</w:t>
+      </w:r>
+    </w:p>
+    <w:p>
+      <w:pPr>
+        <w:pStyle w:val="Heading3"/>
+      </w:pPr>
+      <w:r>
+        <w:t>Multiple commands can be sent using commas and spaces.</w:t>
+      </w:r>
+    </w:p>
+    <w:p>
+      <w:pPr>
+        <w:pStyle w:val="Heading4"/>
+      </w:pPr>
+      <w:r>
+        <w:t>Ex. “45a, 85b, 25c, 89d” etc.</w:t>
+      </w:r>
     </w:p>
     <w:p>
       <w:pPr>
@@ -569,19 +944,7 @@
     </w:p>
     <w:p>
       <w:r>
-        <w:t xml:space="preserve">A Raspberry Pi is used remotely to send commands to another </w:t>
-      </w:r>
-      <w:r>
-        <w:t>Raspberry Pi</w:t>
-      </w:r>
-      <w:r>
-        <w:t xml:space="preserve">. The second </w:t>
-      </w:r>
-      <w:r>
-        <w:t>Raspberry Pi</w:t>
-      </w:r>
-      <w:r>
-        <w:t xml:space="preserve"> will relay the commands to an Arduino using serial communication. The Arduino has</w:t>
+        <w:t>A Raspberry Pi is used remotely to send commands to another Raspberry Pi. The second Raspberry Pi will relay the commands to an Arduino using serial communication. The Arduino has</w:t>
       </w:r>
       <w:r>
         <w:t xml:space="preserve"> a program that will allow it to process the commands and to control the arm’s movement.</w:t>
@@ -592,6 +955,7 @@
         <w:pStyle w:val="Heading1"/>
       </w:pPr>
       <w:r>
+        <w:lastRenderedPageBreak/>
         <w:t>Program Description</w:t>
       </w:r>
     </w:p>
@@ -1280,7 +1644,6 @@
     <w:next w:val="Normal"/>
     <w:link w:val="Heading5Char"/>
     <w:uiPriority w:val="9"/>
-    <w:semiHidden/>
     <w:unhideWhenUsed/>
     <w:qFormat/>
     <w:rsid w:val="008363C2"/>
@@ -1305,7 +1668,6 @@
     <w:next w:val="Normal"/>
     <w:link w:val="Heading6Char"/>
     <w:uiPriority w:val="9"/>
-    <w:semiHidden/>
     <w:unhideWhenUsed/>
     <w:qFormat/>
     <w:rsid w:val="008363C2"/>
@@ -1579,7 +1941,6 @@
     <w:basedOn w:val="DefaultParagraphFont"/>
     <w:link w:val="Heading5"/>
     <w:uiPriority w:val="9"/>
-    <w:semiHidden/>
     <w:rsid w:val="008363C2"/>
     <w:rPr>
       <w:rFonts w:asciiTheme="majorHAnsi" w:eastAsiaTheme="majorEastAsia" w:hAnsiTheme="majorHAnsi" w:cstheme="majorBidi"/>
@@ -1591,7 +1952,6 @@
     <w:basedOn w:val="DefaultParagraphFont"/>
     <w:link w:val="Heading6"/>
     <w:uiPriority w:val="9"/>
-    <w:semiHidden/>
     <w:rsid w:val="008363C2"/>
     <w:rPr>
       <w:rFonts w:asciiTheme="majorHAnsi" w:eastAsiaTheme="majorEastAsia" w:hAnsiTheme="majorHAnsi" w:cstheme="majorBidi"/>

</xml_diff>